<commit_message>
Update to planning documents for Networking Assignment.
</commit_message>
<xml_diff>
--- a/assignment_maker/word/planning/Networking and Security/AI4/rubric.docx
+++ b/assignment_maker/word/planning/Networking and Security/AI4/rubric.docx
@@ -27,7 +27,7 @@
         <w:tblLook w:val="04A0" w:firstRow="1" w:lastRow="0" w:firstColumn="1" w:lastColumn="0" w:noHBand="0" w:noVBand="1"/>
       </w:tblPr>
       <w:tblGrid>
-        <w:gridCol w:w="1321"/>
+        <w:gridCol w:w="1323"/>
         <w:gridCol w:w="4284"/>
         <w:gridCol w:w="794"/>
         <w:gridCol w:w="1132"/>
@@ -41,7 +41,7 @@
         </w:trPr>
         <w:tc>
           <w:tcPr>
-            <w:tcW w:w="1321" w:type="dxa"/>
+            <w:tcW w:w="1323" w:type="dxa"/>
             <w:tcBorders>
               <w:top w:val="single" w:sz="8" w:space="0" w:color="000000"/>
               <w:left w:val="single" w:sz="8" w:space="0" w:color="000000"/>
@@ -214,7 +214,7 @@
         </w:trPr>
         <w:tc>
           <w:tcPr>
-            <w:tcW w:w="1321" w:type="dxa"/>
+            <w:tcW w:w="1323" w:type="dxa"/>
             <w:tcBorders>
               <w:top w:val="single" w:sz="8" w:space="0" w:color="000000"/>
               <w:left w:val="single" w:sz="8" w:space="0" w:color="000000"/>
@@ -453,7 +453,7 @@
         </w:trPr>
         <w:tc>
           <w:tcPr>
-            <w:tcW w:w="1321" w:type="dxa"/>
+            <w:tcW w:w="1323" w:type="dxa"/>
             <w:tcBorders>
               <w:top w:val="single" w:sz="8" w:space="0" w:color="000000"/>
               <w:left w:val="single" w:sz="8" w:space="0" w:color="000000"/>
@@ -475,12 +475,21 @@
                 <w:bCs/>
               </w:rPr>
             </w:pPr>
-            <w:r>
-              <w:rPr>
-                <w:b/>
-                <w:bCs/>
-              </w:rPr>
-              <w:t>THM Sections</w:t>
+            <w:proofErr w:type="spellStart"/>
+            <w:r>
+              <w:rPr>
+                <w:b/>
+                <w:bCs/>
+              </w:rPr>
+              <w:t>TryHackMe</w:t>
+            </w:r>
+            <w:proofErr w:type="spellEnd"/>
+            <w:r>
+              <w:rPr>
+                <w:b/>
+                <w:bCs/>
+              </w:rPr>
+              <w:t xml:space="preserve"> Sections</w:t>
             </w:r>
           </w:p>
         </w:tc>
@@ -506,8 +515,16 @@
               <w:t xml:space="preserve">You have submitted evidence of completing </w:t>
             </w:r>
             <w:r>
-              <w:t>each learning brief</w:t>
-            </w:r>
+              <w:t xml:space="preserve">each </w:t>
+            </w:r>
+            <w:r>
+              <w:t xml:space="preserve">of the required sections of </w:t>
+            </w:r>
+            <w:proofErr w:type="spellStart"/>
+            <w:r>
+              <w:t>TryHackMe</w:t>
+            </w:r>
+            <w:proofErr w:type="spellEnd"/>
             <w:r>
               <w:t xml:space="preserve">. This evidence is </w:t>
             </w:r>
@@ -518,10 +535,13 @@
               <w:t xml:space="preserve">ted </w:t>
             </w:r>
             <w:r>
-              <w:t>in an appropriate format</w:t>
-            </w:r>
-            <w:r>
-              <w:t xml:space="preserve"> unless negotiated </w:t>
+              <w:t xml:space="preserve">in </w:t>
+            </w:r>
+            <w:r>
+              <w:t xml:space="preserve">as a completed certificate </w:t>
+            </w:r>
+            <w:r>
+              <w:t xml:space="preserve">unless negotiated </w:t>
             </w:r>
             <w:r>
               <w:t>otherwise</w:t>
@@ -539,7 +559,49 @@
           <w:p/>
           <w:p>
             <w:r>
-              <w:t>Option 1: Introduction to Cyber Security</w:t>
+              <w:t xml:space="preserve">Complete Beginner: </w:t>
+            </w:r>
+          </w:p>
+          <w:p>
+            <w:pPr>
+              <w:pStyle w:val="ListParagraph"/>
+              <w:numPr>
+                <w:ilvl w:val="0"/>
+                <w:numId w:val="11"/>
+              </w:numPr>
+            </w:pPr>
+            <w:r>
+              <w:t>Complete Beginner Introduction</w:t>
+            </w:r>
+          </w:p>
+          <w:p>
+            <w:pPr>
+              <w:pStyle w:val="ListParagraph"/>
+              <w:numPr>
+                <w:ilvl w:val="0"/>
+                <w:numId w:val="11"/>
+              </w:numPr>
+            </w:pPr>
+            <w:r>
+              <w:t>Linux Fundamentals</w:t>
+            </w:r>
+          </w:p>
+          <w:p>
+            <w:pPr>
+              <w:pStyle w:val="ListParagraph"/>
+              <w:numPr>
+                <w:ilvl w:val="0"/>
+                <w:numId w:val="11"/>
+              </w:numPr>
+            </w:pPr>
+            <w:r>
+              <w:t>Network Exploit Basics</w:t>
+            </w:r>
+          </w:p>
+          <w:p/>
+          <w:p>
+            <w:r>
+              <w:t>Introduction to Cyber Security</w:t>
             </w:r>
           </w:p>
           <w:p>
@@ -579,48 +641,20 @@
             </w:r>
           </w:p>
           <w:p/>
-          <w:p>
-            <w:r>
-              <w:t>Option 2: Pre-security</w:t>
-            </w:r>
-          </w:p>
-          <w:p>
-            <w:pPr>
-              <w:pStyle w:val="ListParagraph"/>
-              <w:numPr>
-                <w:ilvl w:val="0"/>
-                <w:numId w:val="10"/>
-              </w:numPr>
-            </w:pPr>
-            <w:r>
-              <w:t>Cyber Security Introduction and How the web works</w:t>
-            </w:r>
-          </w:p>
-          <w:p>
-            <w:pPr>
-              <w:pStyle w:val="ListParagraph"/>
-              <w:numPr>
-                <w:ilvl w:val="0"/>
-                <w:numId w:val="10"/>
-              </w:numPr>
-            </w:pPr>
-            <w:r>
-              <w:t>Network Fundamentals</w:t>
-            </w:r>
-          </w:p>
-          <w:p>
-            <w:pPr>
-              <w:pStyle w:val="ListParagraph"/>
-              <w:numPr>
-                <w:ilvl w:val="0"/>
-                <w:numId w:val="10"/>
-              </w:numPr>
-            </w:pPr>
-            <w:r>
-              <w:t>Linux Fundamentals or Windows Fundamentals</w:t>
-            </w:r>
-          </w:p>
           <w:p/>
+          <w:p>
+            <w:r>
+              <w:t xml:space="preserve">Option 2 people are likely required to </w:t>
+            </w:r>
+            <w:proofErr w:type="spellStart"/>
+            <w:r>
+              <w:t>negioate</w:t>
+            </w:r>
+            <w:proofErr w:type="spellEnd"/>
+            <w:r>
+              <w:t xml:space="preserve"> an alternative to the certificate. </w:t>
+            </w:r>
+          </w:p>
           <w:p/>
           <w:p>
             <w:r>
@@ -746,6 +780,42 @@
               <w:t>2</w:t>
             </w:r>
           </w:p>
+          <w:p>
+            <w:pPr>
+              <w:jc w:val="center"/>
+            </w:pPr>
+            <w:r>
+              <w:rPr>
+                <w:rFonts w:eastAsia="Calibri"/>
+              </w:rPr>
+              <w:t>2</w:t>
+            </w:r>
+          </w:p>
+          <w:p>
+            <w:pPr>
+              <w:jc w:val="center"/>
+            </w:pPr>
+            <w:r>
+              <w:rPr>
+                <w:rFonts w:eastAsia="Calibri"/>
+              </w:rPr>
+              <w:t>2</w:t>
+            </w:r>
+          </w:p>
+          <w:p>
+            <w:pPr>
+              <w:jc w:val="center"/>
+              <w:rPr>
+                <w:rFonts w:eastAsia="Calibri"/>
+              </w:rPr>
+            </w:pPr>
+            <w:r>
+              <w:rPr>
+                <w:rFonts w:eastAsia="Calibri"/>
+              </w:rPr>
+              <w:t>2</w:t>
+            </w:r>
+          </w:p>
         </w:tc>
         <w:tc>
           <w:tcPr>
@@ -781,6 +851,22 @@
               <w:t>__/2</w:t>
             </w:r>
           </w:p>
+          <w:p>
+            <w:pPr>
+              <w:jc w:val="center"/>
+            </w:pPr>
+            <w:r>
+              <w:t>__/2</w:t>
+            </w:r>
+            <w:r>
+              <w:br/>
+              <w:t>__/2</w:t>
+            </w:r>
+            <w:r>
+              <w:br/>
+              <w:t>__/2</w:t>
+            </w:r>
+          </w:p>
         </w:tc>
         <w:tc>
           <w:tcPr>
@@ -793,6 +879,22 @@
             </w:tcBorders>
             <w:vAlign w:val="center"/>
           </w:tcPr>
+          <w:p>
+            <w:pPr>
+              <w:jc w:val="center"/>
+            </w:pPr>
+            <w:r>
+              <w:t>__/2</w:t>
+            </w:r>
+            <w:r>
+              <w:br/>
+              <w:t>__/2</w:t>
+            </w:r>
+            <w:r>
+              <w:br/>
+              <w:t>__/2</w:t>
+            </w:r>
+          </w:p>
           <w:p>
             <w:pPr>
               <w:jc w:val="center"/>
@@ -874,15 +976,23 @@
               <w:t>A __/</w:t>
             </w:r>
             <w:r>
+              <w:t>24</w:t>
+            </w:r>
+            <w:r>
+              <w:br/>
+              <w:t>T __</w:t>
+            </w:r>
+            <w:proofErr w:type="gramStart"/>
+            <w:r>
+              <w:t>/</w:t>
+            </w:r>
+            <w:r>
+              <w:t xml:space="preserve">  </w:t>
+            </w:r>
+            <w:r>
               <w:t>12</w:t>
             </w:r>
-            <w:r>
-              <w:br/>
-              <w:t>T __/</w:t>
-            </w:r>
-            <w:r>
-              <w:t>6</w:t>
-            </w:r>
+            <w:proofErr w:type="gramEnd"/>
           </w:p>
         </w:tc>
       </w:tr>
@@ -893,7 +1003,7 @@
         </w:trPr>
         <w:tc>
           <w:tcPr>
-            <w:tcW w:w="1321" w:type="dxa"/>
+            <w:tcW w:w="1323" w:type="dxa"/>
             <w:tcBorders>
               <w:top w:val="single" w:sz="8" w:space="0" w:color="000000"/>
               <w:left w:val="single" w:sz="8" w:space="0" w:color="000000"/>
@@ -914,6 +1024,7 @@
                 <w:b/>
                 <w:bCs/>
               </w:rPr>
+              <w:lastRenderedPageBreak/>
               <w:t>Showcase</w:t>
             </w:r>
           </w:p>
@@ -943,11 +1054,7 @@
               <w:t xml:space="preserve">the </w:t>
             </w:r>
             <w:r>
-              <w:t xml:space="preserve">required assessment </w:t>
-            </w:r>
-            <w:r>
-              <w:lastRenderedPageBreak/>
-              <w:t xml:space="preserve">material. This evidence is </w:t>
+              <w:t xml:space="preserve">required assessment material. This evidence is </w:t>
             </w:r>
             <w:r>
               <w:t>presen</w:t>
@@ -963,6 +1070,43 @@
           <w:p>
             <w:r>
               <w:t xml:space="preserve">There is evidence of the following submissions: </w:t>
+            </w:r>
+          </w:p>
+          <w:p/>
+          <w:p>
+            <w:pPr>
+              <w:pStyle w:val="ListParagraph"/>
+              <w:numPr>
+                <w:ilvl w:val="0"/>
+                <w:numId w:val="4"/>
+              </w:numPr>
+            </w:pPr>
+            <w:r>
+              <w:t>A poster which answers all three questions for a general audience</w:t>
+            </w:r>
+          </w:p>
+          <w:p>
+            <w:pPr>
+              <w:pStyle w:val="ListParagraph"/>
+              <w:numPr>
+                <w:ilvl w:val="0"/>
+                <w:numId w:val="4"/>
+              </w:numPr>
+            </w:pPr>
+            <w:r>
+              <w:t>A presentation designed to expand on the poster for general audience</w:t>
+            </w:r>
+          </w:p>
+          <w:p>
+            <w:pPr>
+              <w:pStyle w:val="ListParagraph"/>
+              <w:numPr>
+                <w:ilvl w:val="0"/>
+                <w:numId w:val="4"/>
+              </w:numPr>
+            </w:pPr>
+            <w:r>
+              <w:t>A presentation designed to expand on the poster for an expert audience</w:t>
             </w:r>
           </w:p>
           <w:p/>
@@ -1057,7 +1201,6 @@
               <w:rPr>
                 <w:rFonts w:eastAsia="Calibri"/>
               </w:rPr>
-              <w:lastRenderedPageBreak/>
               <w:t>2</w:t>
             </w:r>
           </w:p>
@@ -1069,18 +1212,6 @@
               <w:rPr>
                 <w:rFonts w:eastAsia="Calibri"/>
               </w:rPr>
-              <w:t>2</w:t>
-            </w:r>
-          </w:p>
-          <w:p>
-            <w:pPr>
-              <w:jc w:val="center"/>
-            </w:pPr>
-            <w:r>
-              <w:rPr>
-                <w:rFonts w:eastAsia="Calibri"/>
-              </w:rPr>
-              <w:lastRenderedPageBreak/>
               <w:t>2</w:t>
             </w:r>
           </w:p>
@@ -1119,7 +1250,6 @@
               <w:jc w:val="center"/>
             </w:pPr>
             <w:r>
-              <w:lastRenderedPageBreak/>
               <w:t>__/2</w:t>
             </w:r>
             <w:r>
@@ -1128,45 +1258,30 @@
             </w:r>
             <w:r>
               <w:br/>
-            </w:r>
-            <w:r>
-              <w:lastRenderedPageBreak/>
               <w:t>__/2</w:t>
             </w:r>
+          </w:p>
+        </w:tc>
+        <w:tc>
+          <w:tcPr>
+            <w:tcW w:w="808" w:type="dxa"/>
+            <w:tcBorders>
+              <w:top w:val="single" w:sz="8" w:space="0" w:color="000000"/>
+              <w:left w:val="single" w:sz="8" w:space="0" w:color="000000"/>
+              <w:bottom w:val="single" w:sz="8" w:space="0" w:color="000000"/>
+              <w:right w:val="single" w:sz="8" w:space="0" w:color="000000"/>
+            </w:tcBorders>
+            <w:vAlign w:val="center"/>
+          </w:tcPr>
+          <w:p>
+            <w:pPr>
+              <w:jc w:val="center"/>
+            </w:pPr>
+            <w:r>
+              <w:t>__/2</w:t>
+            </w:r>
             <w:r>
               <w:br/>
-              <w:t>__/2</w:t>
-            </w:r>
-          </w:p>
-        </w:tc>
-        <w:tc>
-          <w:tcPr>
-            <w:tcW w:w="808" w:type="dxa"/>
-            <w:tcBorders>
-              <w:top w:val="single" w:sz="8" w:space="0" w:color="000000"/>
-              <w:left w:val="single" w:sz="8" w:space="0" w:color="000000"/>
-              <w:bottom w:val="single" w:sz="8" w:space="0" w:color="000000"/>
-              <w:right w:val="single" w:sz="8" w:space="0" w:color="000000"/>
-            </w:tcBorders>
-            <w:vAlign w:val="center"/>
-          </w:tcPr>
-          <w:p>
-            <w:pPr>
-              <w:jc w:val="center"/>
-            </w:pPr>
-            <w:r>
-              <w:lastRenderedPageBreak/>
-              <w:t>__/2</w:t>
-            </w:r>
-            <w:r>
-              <w:br/>
-              <w:t>__/2</w:t>
-            </w:r>
-            <w:r>
-              <w:br/>
-            </w:r>
-            <w:r>
-              <w:lastRenderedPageBreak/>
               <w:t>__/2</w:t>
             </w:r>
             <w:r>
@@ -1198,7 +1313,6 @@
               <w:jc w:val="center"/>
             </w:pPr>
             <w:r>
-              <w:lastRenderedPageBreak/>
               <w:t>A x2</w:t>
             </w:r>
           </w:p>
@@ -1240,14 +1354,14 @@
               <w:t>A __/</w:t>
             </w:r>
             <w:r>
-              <w:t>8</w:t>
+              <w:t>12</w:t>
             </w:r>
             <w:r>
               <w:br/>
               <w:t>T __/</w:t>
             </w:r>
             <w:r>
-              <w:t>4</w:t>
+              <w:t>6</w:t>
             </w:r>
           </w:p>
         </w:tc>
@@ -1259,7 +1373,7 @@
         </w:trPr>
         <w:tc>
           <w:tcPr>
-            <w:tcW w:w="1321" w:type="dxa"/>
+            <w:tcW w:w="1323" w:type="dxa"/>
             <w:tcBorders>
               <w:top w:val="single" w:sz="8" w:space="0" w:color="000000"/>
               <w:left w:val="single" w:sz="8" w:space="0" w:color="000000"/>
@@ -1405,18 +1519,8 @@
                 <w:sz w:val="20"/>
                 <w:szCs w:val="20"/>
               </w:rPr>
-              <w:t>A _ / 30</w:t>
-            </w:r>
-          </w:p>
-          <w:p>
-            <w:pPr>
-              <w:jc w:val="center"/>
-              <w:rPr>
-                <w:b/>
-                <w:bCs/>
-                <w:color w:val="auto"/>
-              </w:rPr>
-            </w:pPr>
+              <w:t xml:space="preserve">A _ / </w:t>
+            </w:r>
             <w:r>
               <w:rPr>
                 <w:b/>
@@ -1424,7 +1528,35 @@
                 <w:sz w:val="20"/>
                 <w:szCs w:val="20"/>
               </w:rPr>
-              <w:t>T _ / 20</w:t>
+              <w:t>36</w:t>
+            </w:r>
+          </w:p>
+          <w:p>
+            <w:pPr>
+              <w:jc w:val="center"/>
+              <w:rPr>
+                <w:b/>
+                <w:bCs/>
+                <w:color w:val="auto"/>
+              </w:rPr>
+            </w:pPr>
+            <w:r>
+              <w:rPr>
+                <w:b/>
+                <w:bCs/>
+                <w:sz w:val="20"/>
+                <w:szCs w:val="20"/>
+              </w:rPr>
+              <w:t xml:space="preserve">T _ / </w:t>
+            </w:r>
+            <w:r>
+              <w:rPr>
+                <w:b/>
+                <w:bCs/>
+                <w:sz w:val="20"/>
+                <w:szCs w:val="20"/>
+              </w:rPr>
+              <w:t>18</w:t>
             </w:r>
           </w:p>
         </w:tc>
@@ -1436,7 +1568,7 @@
         </w:trPr>
         <w:tc>
           <w:tcPr>
-            <w:tcW w:w="1321" w:type="dxa"/>
+            <w:tcW w:w="1323" w:type="dxa"/>
             <w:tcBorders>
               <w:top w:val="single" w:sz="8" w:space="0" w:color="000000"/>
               <w:left w:val="single" w:sz="8" w:space="0" w:color="000000"/>
@@ -1464,7 +1596,7 @@
                 <w:b/>
                 <w:bCs/>
               </w:rPr>
-              <w:t>Challenge</w:t>
+              <w:t>Question 1</w:t>
             </w:r>
           </w:p>
         </w:tc>
@@ -1501,31 +1633,85 @@
                 <w:sz w:val="22"/>
                 <w:szCs w:val="22"/>
               </w:rPr>
-              <w:t>Question</w:t>
-            </w:r>
-            <w:r>
-              <w:rPr>
-                <w:rFonts w:eastAsia="Calibri"/>
-                <w:sz w:val="22"/>
-                <w:szCs w:val="22"/>
-              </w:rPr>
-              <w:t xml:space="preserve">: What was the process you used to ensure that you would meet all the required elements </w:t>
-            </w:r>
-            <w:r>
-              <w:rPr>
-                <w:rFonts w:eastAsia="Calibri"/>
-                <w:sz w:val="22"/>
-                <w:szCs w:val="22"/>
-              </w:rPr>
-              <w:t>for the</w:t>
-            </w:r>
-            <w:r>
-              <w:rPr>
-                <w:rFonts w:eastAsia="Calibri"/>
-                <w:sz w:val="22"/>
-                <w:szCs w:val="22"/>
-              </w:rPr>
-              <w:t xml:space="preserve"> tutorial?</w:t>
+              <w:t>Statement</w:t>
+            </w:r>
+            <w:r>
+              <w:rPr>
+                <w:rFonts w:eastAsia="Calibri"/>
+                <w:sz w:val="22"/>
+                <w:szCs w:val="22"/>
+              </w:rPr>
+              <w:t xml:space="preserve">: </w:t>
+            </w:r>
+            <w:r>
+              <w:rPr>
+                <w:rFonts w:eastAsia="Calibri"/>
+                <w:sz w:val="22"/>
+                <w:szCs w:val="22"/>
+              </w:rPr>
+              <w:t xml:space="preserve">What is offensive security and why is it essential for learners to work </w:t>
+            </w:r>
+            <w:proofErr w:type="spellStart"/>
+            <w:r>
+              <w:rPr>
+                <w:rFonts w:eastAsia="Calibri"/>
+                <w:sz w:val="22"/>
+                <w:szCs w:val="22"/>
+              </w:rPr>
+              <w:t>offensivesly</w:t>
+            </w:r>
+            <w:proofErr w:type="spellEnd"/>
+            <w:r>
+              <w:rPr>
+                <w:rFonts w:eastAsia="Calibri"/>
+                <w:sz w:val="22"/>
+                <w:szCs w:val="22"/>
+              </w:rPr>
+              <w:t xml:space="preserve">? Provide examples of offensive security. </w:t>
+            </w:r>
+          </w:p>
+          <w:p>
+            <w:pPr>
+              <w:rPr>
+                <w:rFonts w:eastAsia="Calibri"/>
+                <w:sz w:val="22"/>
+                <w:szCs w:val="22"/>
+              </w:rPr>
+            </w:pPr>
+          </w:p>
+          <w:p>
+            <w:pPr>
+              <w:rPr>
+                <w:rFonts w:eastAsia="Calibri"/>
+                <w:sz w:val="22"/>
+                <w:szCs w:val="22"/>
+              </w:rPr>
+            </w:pPr>
+            <w:proofErr w:type="spellStart"/>
+            <w:r>
+              <w:rPr>
+                <w:rFonts w:eastAsia="Calibri"/>
+                <w:sz w:val="22"/>
+                <w:szCs w:val="22"/>
+              </w:rPr>
+              <w:t>Fooooo</w:t>
+            </w:r>
+            <w:proofErr w:type="spellEnd"/>
+            <w:r>
+              <w:rPr>
+                <w:rFonts w:eastAsia="Calibri"/>
+                <w:sz w:val="22"/>
+                <w:szCs w:val="22"/>
+              </w:rPr>
+              <w:t>!</w:t>
+            </w:r>
+            <w:r>
+              <w:rPr>
+                <w:rFonts w:eastAsia="Calibri"/>
+                <w:sz w:val="22"/>
+                <w:szCs w:val="22"/>
+              </w:rPr>
+              <w:t xml:space="preserve"> </w:t>
             </w:r>
           </w:p>
           <w:p>
@@ -1550,105 +1736,68 @@
                 <w:sz w:val="22"/>
                 <w:szCs w:val="22"/>
               </w:rPr>
-              <w:t xml:space="preserve">Evidence guides are a tool </w:t>
-            </w:r>
-            <w:r>
-              <w:rPr>
-                <w:rFonts w:eastAsia="Calibri"/>
-                <w:b/>
-                <w:bCs/>
-                <w:sz w:val="22"/>
-                <w:szCs w:val="22"/>
-              </w:rPr>
-              <w:t>you use to highlight your learning to the teacher</w:t>
-            </w:r>
-            <w:r>
-              <w:rPr>
-                <w:rFonts w:eastAsia="Calibri"/>
-                <w:sz w:val="22"/>
-                <w:szCs w:val="22"/>
-              </w:rPr>
-              <w:t>. Learning how to reflect on your learning during your assessments and identifying what parts of your work were high quality and what you could do to improve your work is an essential aspect of education.</w:t>
-            </w:r>
-          </w:p>
-          <w:p>
-            <w:pPr>
-              <w:rPr>
-                <w:rFonts w:eastAsia="Calibri"/>
-                <w:sz w:val="22"/>
-                <w:szCs w:val="22"/>
-              </w:rPr>
-            </w:pPr>
-          </w:p>
-          <w:p>
-            <w:pPr>
-              <w:rPr>
-                <w:rFonts w:eastAsia="Calibri"/>
-                <w:sz w:val="22"/>
-                <w:szCs w:val="22"/>
-              </w:rPr>
-            </w:pPr>
-            <w:r>
-              <w:rPr>
-                <w:rFonts w:eastAsia="Calibri"/>
-                <w:sz w:val="22"/>
-                <w:szCs w:val="22"/>
-              </w:rPr>
-              <w:t xml:space="preserve">You will present your </w:t>
-            </w:r>
-            <w:r>
-              <w:rPr>
-                <w:rFonts w:eastAsia="Calibri"/>
-                <w:b/>
-                <w:bCs/>
-                <w:sz w:val="22"/>
-                <w:szCs w:val="22"/>
-              </w:rPr>
-              <w:t>evidence guide within a PowerPoint document</w:t>
-            </w:r>
-            <w:r>
-              <w:rPr>
-                <w:rFonts w:eastAsia="Calibri"/>
-                <w:sz w:val="22"/>
-                <w:szCs w:val="22"/>
-              </w:rPr>
-              <w:t xml:space="preserve">. Your response can be </w:t>
-            </w:r>
-            <w:r>
-              <w:rPr>
-                <w:rFonts w:eastAsia="Calibri"/>
-                <w:b/>
-                <w:bCs/>
-                <w:sz w:val="22"/>
-                <w:szCs w:val="22"/>
-              </w:rPr>
-              <w:t>no more than 3 slides</w:t>
-            </w:r>
-            <w:r>
-              <w:rPr>
-                <w:rFonts w:eastAsia="Calibri"/>
-                <w:sz w:val="22"/>
-                <w:szCs w:val="22"/>
-              </w:rPr>
-              <w:t xml:space="preserve"> </w:t>
-            </w:r>
-            <w:r>
-              <w:rPr>
-                <w:rFonts w:eastAsia="Calibri"/>
-                <w:b/>
-                <w:bCs/>
-                <w:sz w:val="22"/>
-                <w:szCs w:val="22"/>
-              </w:rPr>
-              <w:t xml:space="preserve">following the style guide </w:t>
-            </w:r>
-            <w:r>
-              <w:rPr>
-                <w:rFonts w:eastAsia="Calibri"/>
-                <w:sz w:val="22"/>
-                <w:szCs w:val="22"/>
-              </w:rPr>
-              <w:t xml:space="preserve">for PowerPoint documents. </w:t>
+              <w:t>Showcases</w:t>
+            </w:r>
+            <w:r>
+              <w:rPr>
+                <w:rFonts w:eastAsia="Calibri"/>
+                <w:sz w:val="22"/>
+                <w:szCs w:val="22"/>
+              </w:rPr>
+              <w:t xml:space="preserve"> are a tool </w:t>
+            </w:r>
+            <w:r>
+              <w:rPr>
+                <w:rFonts w:eastAsia="Calibri"/>
+                <w:b/>
+                <w:bCs/>
+                <w:sz w:val="22"/>
+                <w:szCs w:val="22"/>
+              </w:rPr>
+              <w:t>you use to highlight your learning to</w:t>
+            </w:r>
+            <w:r>
+              <w:rPr>
+                <w:rFonts w:eastAsia="Calibri"/>
+                <w:b/>
+                <w:bCs/>
+                <w:sz w:val="22"/>
+                <w:szCs w:val="22"/>
+              </w:rPr>
+              <w:t xml:space="preserve"> different audiences</w:t>
+            </w:r>
+            <w:r>
+              <w:rPr>
+                <w:rFonts w:eastAsia="Calibri"/>
+                <w:sz w:val="22"/>
+                <w:szCs w:val="22"/>
+              </w:rPr>
+              <w:t xml:space="preserve">. Learning how to reflect on </w:t>
+            </w:r>
+            <w:r>
+              <w:rPr>
+                <w:rFonts w:eastAsia="Calibri"/>
+                <w:sz w:val="22"/>
+                <w:szCs w:val="22"/>
+              </w:rPr>
+              <w:t>what you learnt</w:t>
+            </w:r>
+            <w:r>
+              <w:rPr>
+                <w:rFonts w:eastAsia="Calibri"/>
+                <w:sz w:val="22"/>
+                <w:szCs w:val="22"/>
+              </w:rPr>
+              <w:t xml:space="preserve"> during your assessments and identifying what parts of your work were high quality </w:t>
+            </w:r>
+            <w:r>
+              <w:rPr>
+                <w:rFonts w:eastAsia="Calibri"/>
+                <w:sz w:val="22"/>
+                <w:szCs w:val="22"/>
+              </w:rPr>
+              <w:lastRenderedPageBreak/>
+              <w:t>and what you could do to improve your work is an essential aspect of education.</w:t>
             </w:r>
           </w:p>
           <w:p>
@@ -1720,33 +1869,51 @@
                 <w:sz w:val="22"/>
                 <w:szCs w:val="22"/>
               </w:rPr>
-              <w:t>assess your work</w:t>
-            </w:r>
-          </w:p>
-          <w:p>
-            <w:pPr>
-              <w:rPr>
-                <w:rFonts w:eastAsia="Calibri"/>
-                <w:sz w:val="22"/>
-                <w:szCs w:val="22"/>
-              </w:rPr>
-            </w:pPr>
-          </w:p>
-          <w:p>
-            <w:pPr>
-              <w:rPr>
-                <w:rFonts w:eastAsia="Calibri"/>
-                <w:sz w:val="22"/>
-                <w:szCs w:val="22"/>
-              </w:rPr>
-            </w:pPr>
-            <w:r>
-              <w:rPr>
-                <w:rFonts w:eastAsia="Calibri"/>
-                <w:sz w:val="22"/>
-                <w:szCs w:val="22"/>
-              </w:rPr>
-              <w:t>Each of your questions will be marked against the following aspects of your ability to:</w:t>
+              <w:t>reflect upon</w:t>
+            </w:r>
+            <w:r>
+              <w:rPr>
+                <w:rFonts w:eastAsia="Calibri"/>
+                <w:b/>
+                <w:bCs/>
+                <w:sz w:val="22"/>
+                <w:szCs w:val="22"/>
+              </w:rPr>
+              <w:t xml:space="preserve"> your work</w:t>
+            </w:r>
+          </w:p>
+          <w:p>
+            <w:pPr>
+              <w:rPr>
+                <w:rFonts w:eastAsia="Calibri"/>
+                <w:sz w:val="22"/>
+                <w:szCs w:val="22"/>
+              </w:rPr>
+            </w:pPr>
+          </w:p>
+          <w:p>
+            <w:pPr>
+              <w:rPr>
+                <w:rFonts w:eastAsia="Calibri"/>
+                <w:sz w:val="22"/>
+                <w:szCs w:val="22"/>
+              </w:rPr>
+            </w:pPr>
+            <w:r>
+              <w:rPr>
+                <w:rFonts w:eastAsia="Calibri"/>
+                <w:sz w:val="22"/>
+                <w:szCs w:val="22"/>
+              </w:rPr>
+              <w:t>This</w:t>
+            </w:r>
+            <w:r>
+              <w:rPr>
+                <w:rFonts w:eastAsia="Calibri"/>
+                <w:sz w:val="22"/>
+                <w:szCs w:val="22"/>
+              </w:rPr>
+              <w:t xml:space="preserve"> question will be marked against the following aspects of your ability to:</w:t>
             </w:r>
           </w:p>
           <w:p>
@@ -1768,25 +1935,25 @@
                 <w:sz w:val="22"/>
                 <w:szCs w:val="22"/>
               </w:rPr>
-              <w:t xml:space="preserve">express </w:t>
-            </w:r>
-            <w:r>
-              <w:rPr>
-                <w:rFonts w:eastAsia="Calibri"/>
-                <w:b/>
-                <w:bCs/>
-                <w:sz w:val="22"/>
-                <w:szCs w:val="22"/>
-              </w:rPr>
-              <w:t>your understanding of technology</w:t>
-            </w:r>
-            <w:r>
-              <w:rPr>
-                <w:rFonts w:eastAsia="Calibri"/>
-                <w:sz w:val="22"/>
-                <w:szCs w:val="22"/>
-              </w:rPr>
-              <w:t xml:space="preserve"> concepts and principles</w:t>
+              <w:t xml:space="preserve">To </w:t>
+            </w:r>
+            <w:r>
+              <w:rPr>
+                <w:rFonts w:eastAsia="Calibri"/>
+                <w:b/>
+                <w:bCs/>
+                <w:sz w:val="22"/>
+                <w:szCs w:val="22"/>
+              </w:rPr>
+              <w:t>summarise your understanding of technology</w:t>
+            </w:r>
+            <w:r>
+              <w:rPr>
+                <w:rFonts w:eastAsia="Calibri"/>
+                <w:sz w:val="22"/>
+                <w:szCs w:val="22"/>
+              </w:rPr>
+              <w:t xml:space="preserve"> concepts and principles to a general audience</w:t>
             </w:r>
           </w:p>
           <w:p>
@@ -1805,20 +1972,86 @@
             <w:r>
               <w:rPr>
                 <w:rFonts w:eastAsia="Calibri"/>
-                <w:b/>
-                <w:bCs/>
-                <w:sz w:val="22"/>
-                <w:szCs w:val="22"/>
-              </w:rPr>
-              <w:t>your ability to communicate ideas</w:t>
-            </w:r>
-            <w:r>
-              <w:rPr>
-                <w:rFonts w:eastAsia="Calibri"/>
-                <w:sz w:val="22"/>
-                <w:szCs w:val="22"/>
-              </w:rPr>
-              <w:t xml:space="preserve"> appropriately in the selected medium</w:t>
+                <w:sz w:val="22"/>
+                <w:szCs w:val="22"/>
+              </w:rPr>
+              <w:t xml:space="preserve">express </w:t>
+            </w:r>
+            <w:r>
+              <w:rPr>
+                <w:rFonts w:eastAsia="Calibri"/>
+                <w:b/>
+                <w:bCs/>
+                <w:sz w:val="22"/>
+                <w:szCs w:val="22"/>
+              </w:rPr>
+              <w:t>your understanding of technology</w:t>
+            </w:r>
+            <w:r>
+              <w:rPr>
+                <w:rFonts w:eastAsia="Calibri"/>
+                <w:sz w:val="22"/>
+                <w:szCs w:val="22"/>
+              </w:rPr>
+              <w:t xml:space="preserve"> concepts and principles</w:t>
+            </w:r>
+            <w:r>
+              <w:rPr>
+                <w:rFonts w:eastAsia="Calibri"/>
+                <w:sz w:val="22"/>
+                <w:szCs w:val="22"/>
+              </w:rPr>
+              <w:t xml:space="preserve"> to a general audience</w:t>
+            </w:r>
+          </w:p>
+          <w:p>
+            <w:pPr>
+              <w:pStyle w:val="ListParagraph"/>
+              <w:numPr>
+                <w:ilvl w:val="0"/>
+                <w:numId w:val="6"/>
+              </w:numPr>
+              <w:rPr>
+                <w:rFonts w:eastAsia="Calibri"/>
+                <w:sz w:val="22"/>
+                <w:szCs w:val="22"/>
+              </w:rPr>
+            </w:pPr>
+            <w:r>
+              <w:rPr>
+                <w:rFonts w:eastAsia="Calibri"/>
+                <w:b/>
+                <w:bCs/>
+                <w:sz w:val="22"/>
+                <w:szCs w:val="22"/>
+              </w:rPr>
+              <w:t xml:space="preserve">your ability to communicate </w:t>
+            </w:r>
+            <w:r>
+              <w:rPr>
+                <w:rFonts w:eastAsia="Calibri"/>
+                <w:b/>
+                <w:bCs/>
+                <w:sz w:val="22"/>
+                <w:szCs w:val="22"/>
+              </w:rPr>
+              <w:t>your learning</w:t>
+            </w:r>
+            <w:r>
+              <w:rPr>
+                <w:rFonts w:eastAsia="Calibri"/>
+                <w:sz w:val="22"/>
+                <w:szCs w:val="22"/>
+              </w:rPr>
+              <w:t xml:space="preserve"> appropriately </w:t>
+            </w:r>
+            <w:r>
+              <w:rPr>
+                <w:rFonts w:eastAsia="Calibri"/>
+                <w:sz w:val="22"/>
+                <w:szCs w:val="22"/>
+              </w:rPr>
+              <w:t>to experts</w:t>
             </w:r>
           </w:p>
           <w:p>
@@ -2006,6 +2239,22 @@
               <w:t>4</w:t>
             </w:r>
           </w:p>
+          <w:p>
+            <w:pPr>
+              <w:jc w:val="center"/>
+              <w:rPr>
+                <w:sz w:val="22"/>
+                <w:szCs w:val="22"/>
+              </w:rPr>
+            </w:pPr>
+            <w:r>
+              <w:rPr>
+                <w:sz w:val="22"/>
+                <w:szCs w:val="22"/>
+              </w:rPr>
+              <w:t>4</w:t>
+            </w:r>
+          </w:p>
         </w:tc>
         <w:tc>
           <w:tcPr>
@@ -2048,6 +2297,22 @@
               <w:t>__/4</w:t>
             </w:r>
           </w:p>
+          <w:p>
+            <w:pPr>
+              <w:jc w:val="center"/>
+              <w:rPr>
+                <w:sz w:val="22"/>
+                <w:szCs w:val="22"/>
+              </w:rPr>
+            </w:pPr>
+            <w:r>
+              <w:rPr>
+                <w:sz w:val="22"/>
+                <w:szCs w:val="22"/>
+              </w:rPr>
+              <w:t>__/4</w:t>
+            </w:r>
+          </w:p>
         </w:tc>
         <w:tc>
           <w:tcPr>
@@ -2081,6 +2346,22 @@
                 <w:szCs w:val="22"/>
               </w:rPr>
               <w:br/>
+              <w:t>__/4</w:t>
+            </w:r>
+          </w:p>
+          <w:p>
+            <w:pPr>
+              <w:jc w:val="center"/>
+              <w:rPr>
+                <w:sz w:val="22"/>
+                <w:szCs w:val="22"/>
+              </w:rPr>
+            </w:pPr>
+            <w:r>
+              <w:rPr>
+                <w:sz w:val="22"/>
+                <w:szCs w:val="22"/>
+              </w:rPr>
               <w:t>__/4</w:t>
             </w:r>
           </w:p>
@@ -2115,23 +2396,14 @@
                 <w:sz w:val="22"/>
                 <w:szCs w:val="22"/>
               </w:rPr>
-              <w:t>A x1</w:t>
-            </w:r>
-          </w:p>
-          <w:p>
-            <w:pPr>
-              <w:jc w:val="center"/>
-              <w:rPr>
-                <w:sz w:val="22"/>
-                <w:szCs w:val="22"/>
-              </w:rPr>
-            </w:pPr>
-            <w:r>
-              <w:rPr>
-                <w:sz w:val="22"/>
-                <w:szCs w:val="22"/>
-              </w:rPr>
-              <w:t>T x 2</w:t>
+              <w:t>-</w:t>
+            </w:r>
+            <w:r>
+              <w:rPr>
+                <w:sz w:val="22"/>
+                <w:szCs w:val="22"/>
+              </w:rPr>
+              <w:t xml:space="preserve"> </w:t>
             </w:r>
           </w:p>
         </w:tc>
@@ -2165,51 +2437,7 @@
                 <w:sz w:val="22"/>
                 <w:szCs w:val="22"/>
               </w:rPr>
-              <w:t>A __/</w:t>
-            </w:r>
-            <w:r>
-              <w:rPr>
-                <w:sz w:val="22"/>
-                <w:szCs w:val="22"/>
-              </w:rPr>
-              <w:t xml:space="preserve"> 8</w:t>
-            </w:r>
-          </w:p>
-          <w:p>
-            <w:pPr>
-              <w:jc w:val="center"/>
-              <w:rPr>
-                <w:sz w:val="22"/>
-                <w:szCs w:val="22"/>
-              </w:rPr>
-            </w:pPr>
-            <w:r>
-              <w:rPr>
-                <w:sz w:val="22"/>
-                <w:szCs w:val="22"/>
-              </w:rPr>
-              <w:t>T _</w:t>
-            </w:r>
-            <w:r>
-              <w:rPr>
-                <w:sz w:val="22"/>
-                <w:szCs w:val="22"/>
-              </w:rPr>
-              <w:t>_</w:t>
-            </w:r>
-            <w:r>
-              <w:rPr>
-                <w:sz w:val="22"/>
-                <w:szCs w:val="22"/>
-              </w:rPr>
-              <w:t>/</w:t>
-            </w:r>
-            <w:r>
-              <w:rPr>
-                <w:sz w:val="22"/>
-                <w:szCs w:val="22"/>
-              </w:rPr>
-              <w:t>16</w:t>
+              <w:t>__/12</w:t>
             </w:r>
           </w:p>
         </w:tc>
@@ -2221,7 +2449,7 @@
         </w:trPr>
         <w:tc>
           <w:tcPr>
-            <w:tcW w:w="1321" w:type="dxa"/>
+            <w:tcW w:w="1323" w:type="dxa"/>
             <w:tcBorders>
               <w:top w:val="single" w:sz="8" w:space="0" w:color="000000"/>
               <w:left w:val="single" w:sz="8" w:space="0" w:color="000000"/>
@@ -2249,7 +2477,15 @@
                 <w:b/>
                 <w:bCs/>
               </w:rPr>
-              <w:t>Question 2</w:t>
+              <w:t xml:space="preserve">Question </w:t>
+            </w:r>
+            <w:r>
+              <w:rPr>
+                <w:rFonts w:eastAsia="Calibri"/>
+                <w:b/>
+                <w:bCs/>
+              </w:rPr>
+              <w:t>2</w:t>
             </w:r>
           </w:p>
         </w:tc>
@@ -2302,7 +2538,43 @@
                 <w:sz w:val="22"/>
                 <w:szCs w:val="22"/>
               </w:rPr>
-              <w:t>How did your existing knowledge and/or understanding of Information Technology helped inform your work on the tutorial.</w:t>
+              <w:t>What is defensive security and what examples are there? Why is it important that learners study topics such as digital forensics?</w:t>
+            </w:r>
+          </w:p>
+          <w:p>
+            <w:pPr>
+              <w:rPr>
+                <w:rFonts w:eastAsia="Calibri"/>
+                <w:sz w:val="22"/>
+                <w:szCs w:val="22"/>
+              </w:rPr>
+            </w:pPr>
+          </w:p>
+          <w:p>
+            <w:pPr>
+              <w:rPr>
+                <w:rFonts w:eastAsia="Calibri"/>
+                <w:sz w:val="22"/>
+                <w:szCs w:val="22"/>
+              </w:rPr>
+            </w:pPr>
+            <w:proofErr w:type="spellStart"/>
+            <w:r>
+              <w:rPr>
+                <w:rFonts w:eastAsia="Calibri"/>
+                <w:sz w:val="22"/>
+                <w:szCs w:val="22"/>
+              </w:rPr>
+              <w:t>Foooo</w:t>
+            </w:r>
+            <w:proofErr w:type="spellEnd"/>
+            <w:r>
+              <w:rPr>
+                <w:rFonts w:eastAsia="Calibri"/>
+                <w:sz w:val="22"/>
+                <w:szCs w:val="22"/>
+              </w:rPr>
+              <w:t>!</w:t>
             </w:r>
           </w:p>
           <w:p>
@@ -2320,86 +2592,51 @@
                 <w:szCs w:val="22"/>
               </w:rPr>
               <w:br/>
-            </w:r>
-            <w:r>
-              <w:rPr>
-                <w:rFonts w:eastAsia="Calibri"/>
-                <w:sz w:val="22"/>
-                <w:szCs w:val="22"/>
-              </w:rPr>
-              <w:t xml:space="preserve">Evidence guides are a tool </w:t>
-            </w:r>
-            <w:r>
-              <w:rPr>
-                <w:rFonts w:eastAsia="Calibri"/>
-                <w:b/>
-                <w:bCs/>
-                <w:sz w:val="22"/>
-                <w:szCs w:val="22"/>
-              </w:rPr>
-              <w:t>you use to highlight your learning to the teacher</w:t>
-            </w:r>
-            <w:r>
-              <w:rPr>
-                <w:rFonts w:eastAsia="Calibri"/>
-                <w:sz w:val="22"/>
-                <w:szCs w:val="22"/>
-              </w:rPr>
-              <w:t>. Learning how to reflect on your learning during your assessments and identifying what parts of your work were high quality and what you could do to improve your work is an essential aspect of education.</w:t>
-            </w:r>
-          </w:p>
-          <w:p>
-            <w:pPr>
-              <w:rPr>
-                <w:rFonts w:eastAsia="Calibri"/>
-                <w:sz w:val="22"/>
-                <w:szCs w:val="22"/>
-              </w:rPr>
-            </w:pPr>
-          </w:p>
-          <w:p>
-            <w:pPr>
-              <w:rPr>
-                <w:rFonts w:eastAsia="Calibri"/>
-                <w:sz w:val="22"/>
-                <w:szCs w:val="22"/>
-              </w:rPr>
-            </w:pPr>
-            <w:r>
-              <w:rPr>
-                <w:rFonts w:eastAsia="Calibri"/>
-                <w:sz w:val="22"/>
-                <w:szCs w:val="22"/>
-              </w:rPr>
-              <w:t xml:space="preserve">You will present your </w:t>
-            </w:r>
-            <w:r>
-              <w:rPr>
-                <w:rFonts w:eastAsia="Calibri"/>
-                <w:b/>
-                <w:bCs/>
-                <w:sz w:val="22"/>
-                <w:szCs w:val="22"/>
-              </w:rPr>
-              <w:t>evidence guide within a PowerPoint document</w:t>
-            </w:r>
-            <w:r>
-              <w:rPr>
-                <w:rFonts w:eastAsia="Calibri"/>
-                <w:sz w:val="22"/>
-                <w:szCs w:val="22"/>
-              </w:rPr>
-              <w:t xml:space="preserve">. Your response can be </w:t>
-            </w:r>
-            <w:r>
-              <w:rPr>
-                <w:rFonts w:eastAsia="Calibri"/>
-                <w:b/>
-                <w:bCs/>
-                <w:sz w:val="22"/>
-                <w:szCs w:val="22"/>
-              </w:rPr>
-              <w:t>no more than 3 slides</w:t>
+              <w:t>Showcases</w:t>
+            </w:r>
+            <w:r>
+              <w:rPr>
+                <w:rFonts w:eastAsia="Calibri"/>
+                <w:sz w:val="22"/>
+                <w:szCs w:val="22"/>
+              </w:rPr>
+              <w:t xml:space="preserve"> are a tool </w:t>
+            </w:r>
+            <w:r>
+              <w:rPr>
+                <w:rFonts w:eastAsia="Calibri"/>
+                <w:b/>
+                <w:bCs/>
+                <w:sz w:val="22"/>
+                <w:szCs w:val="22"/>
+              </w:rPr>
+              <w:t>you use to highlight your learning to</w:t>
+            </w:r>
+            <w:r>
+              <w:rPr>
+                <w:rFonts w:eastAsia="Calibri"/>
+                <w:b/>
+                <w:bCs/>
+                <w:sz w:val="22"/>
+                <w:szCs w:val="22"/>
+              </w:rPr>
+              <w:t xml:space="preserve"> different audiences</w:t>
+            </w:r>
+            <w:r>
+              <w:rPr>
+                <w:rFonts w:eastAsia="Calibri"/>
+                <w:sz w:val="22"/>
+                <w:szCs w:val="22"/>
+              </w:rPr>
+              <w:t xml:space="preserve">. Learning how to reflect on </w:t>
+            </w:r>
+            <w:r>
+              <w:rPr>
+                <w:rFonts w:eastAsia="Calibri"/>
+                <w:sz w:val="22"/>
+                <w:szCs w:val="22"/>
+              </w:rPr>
+              <w:t>what you learnt</w:t>
             </w:r>
             <w:r>
               <w:rPr>
@@ -2412,30 +2649,12 @@
             <w:r>
               <w:rPr>
                 <w:rFonts w:eastAsia="Calibri"/>
-                <w:b/>
-                <w:bCs/>
-                <w:sz w:val="22"/>
-                <w:szCs w:val="22"/>
-              </w:rPr>
-              <w:t xml:space="preserve">following the style guide </w:t>
-            </w:r>
-            <w:r>
-              <w:rPr>
-                <w:rFonts w:eastAsia="Calibri"/>
-                <w:sz w:val="22"/>
-                <w:szCs w:val="22"/>
-              </w:rPr>
-              <w:t xml:space="preserve">for PowerPoint documents. </w:t>
-            </w:r>
-          </w:p>
-          <w:p>
-            <w:pPr>
-              <w:rPr>
-                <w:rFonts w:eastAsia="Calibri"/>
-                <w:sz w:val="22"/>
-                <w:szCs w:val="22"/>
-              </w:rPr>
-            </w:pPr>
+                <w:sz w:val="22"/>
+                <w:szCs w:val="22"/>
+              </w:rPr>
+              <w:lastRenderedPageBreak/>
+              <w:t>during your assessments and identifying what parts of your work were high quality and what you could do to improve your work is an essential aspect of education.</w:t>
+            </w:r>
           </w:p>
           <w:p>
             <w:pPr>
@@ -2488,18 +2707,7 @@
                 <w:sz w:val="22"/>
                 <w:szCs w:val="22"/>
               </w:rPr>
-              <w:t xml:space="preserve">how and when you synthesised new </w:t>
-            </w:r>
-            <w:r>
-              <w:rPr>
-                <w:rFonts w:eastAsia="Calibri"/>
-                <w:b/>
-                <w:bCs/>
-                <w:sz w:val="22"/>
-                <w:szCs w:val="22"/>
-              </w:rPr>
-              <w:lastRenderedPageBreak/>
-              <w:t>understanding</w:t>
+              <w:t>how and when you synthesised new understanding</w:t>
             </w:r>
             <w:r>
               <w:rPr>
@@ -2517,33 +2725,51 @@
                 <w:sz w:val="22"/>
                 <w:szCs w:val="22"/>
               </w:rPr>
-              <w:t>assess your work</w:t>
-            </w:r>
-          </w:p>
-          <w:p>
-            <w:pPr>
-              <w:rPr>
-                <w:rFonts w:eastAsia="Calibri"/>
-                <w:sz w:val="22"/>
-                <w:szCs w:val="22"/>
-              </w:rPr>
-            </w:pPr>
-          </w:p>
-          <w:p>
-            <w:pPr>
-              <w:rPr>
-                <w:rFonts w:eastAsia="Calibri"/>
-                <w:sz w:val="22"/>
-                <w:szCs w:val="22"/>
-              </w:rPr>
-            </w:pPr>
-            <w:r>
-              <w:rPr>
-                <w:rFonts w:eastAsia="Calibri"/>
-                <w:sz w:val="22"/>
-                <w:szCs w:val="22"/>
-              </w:rPr>
-              <w:t>Each of your questions will be marked against the following aspects of your ability to:</w:t>
+              <w:t>reflect upon</w:t>
+            </w:r>
+            <w:r>
+              <w:rPr>
+                <w:rFonts w:eastAsia="Calibri"/>
+                <w:b/>
+                <w:bCs/>
+                <w:sz w:val="22"/>
+                <w:szCs w:val="22"/>
+              </w:rPr>
+              <w:t xml:space="preserve"> your work</w:t>
+            </w:r>
+          </w:p>
+          <w:p>
+            <w:pPr>
+              <w:rPr>
+                <w:rFonts w:eastAsia="Calibri"/>
+                <w:sz w:val="22"/>
+                <w:szCs w:val="22"/>
+              </w:rPr>
+            </w:pPr>
+          </w:p>
+          <w:p>
+            <w:pPr>
+              <w:rPr>
+                <w:rFonts w:eastAsia="Calibri"/>
+                <w:sz w:val="22"/>
+                <w:szCs w:val="22"/>
+              </w:rPr>
+            </w:pPr>
+            <w:r>
+              <w:rPr>
+                <w:rFonts w:eastAsia="Calibri"/>
+                <w:sz w:val="22"/>
+                <w:szCs w:val="22"/>
+              </w:rPr>
+              <w:t>This</w:t>
+            </w:r>
+            <w:r>
+              <w:rPr>
+                <w:rFonts w:eastAsia="Calibri"/>
+                <w:sz w:val="22"/>
+                <w:szCs w:val="22"/>
+              </w:rPr>
+              <w:t xml:space="preserve"> question will be marked against the following aspects of your ability to:</w:t>
             </w:r>
           </w:p>
           <w:p>
@@ -2565,25 +2791,25 @@
                 <w:sz w:val="22"/>
                 <w:szCs w:val="22"/>
               </w:rPr>
-              <w:t xml:space="preserve">express </w:t>
-            </w:r>
-            <w:r>
-              <w:rPr>
-                <w:rFonts w:eastAsia="Calibri"/>
-                <w:b/>
-                <w:bCs/>
-                <w:sz w:val="22"/>
-                <w:szCs w:val="22"/>
-              </w:rPr>
-              <w:t>your understanding of technology</w:t>
-            </w:r>
-            <w:r>
-              <w:rPr>
-                <w:rFonts w:eastAsia="Calibri"/>
-                <w:sz w:val="22"/>
-                <w:szCs w:val="22"/>
-              </w:rPr>
-              <w:t xml:space="preserve"> concepts and principles</w:t>
+              <w:t xml:space="preserve">To </w:t>
+            </w:r>
+            <w:r>
+              <w:rPr>
+                <w:rFonts w:eastAsia="Calibri"/>
+                <w:b/>
+                <w:bCs/>
+                <w:sz w:val="22"/>
+                <w:szCs w:val="22"/>
+              </w:rPr>
+              <w:t>summarise your understanding of technology</w:t>
+            </w:r>
+            <w:r>
+              <w:rPr>
+                <w:rFonts w:eastAsia="Calibri"/>
+                <w:sz w:val="22"/>
+                <w:szCs w:val="22"/>
+              </w:rPr>
+              <w:t xml:space="preserve"> concepts and principles to a general audience</w:t>
             </w:r>
           </w:p>
           <w:p>
@@ -2602,20 +2828,86 @@
             <w:r>
               <w:rPr>
                 <w:rFonts w:eastAsia="Calibri"/>
-                <w:b/>
-                <w:bCs/>
-                <w:sz w:val="22"/>
-                <w:szCs w:val="22"/>
-              </w:rPr>
-              <w:t>your ability to communicate ideas</w:t>
-            </w:r>
-            <w:r>
-              <w:rPr>
-                <w:rFonts w:eastAsia="Calibri"/>
-                <w:sz w:val="22"/>
-                <w:szCs w:val="22"/>
-              </w:rPr>
-              <w:t xml:space="preserve"> appropriately in the selected medium</w:t>
+                <w:sz w:val="22"/>
+                <w:szCs w:val="22"/>
+              </w:rPr>
+              <w:t xml:space="preserve">express </w:t>
+            </w:r>
+            <w:r>
+              <w:rPr>
+                <w:rFonts w:eastAsia="Calibri"/>
+                <w:b/>
+                <w:bCs/>
+                <w:sz w:val="22"/>
+                <w:szCs w:val="22"/>
+              </w:rPr>
+              <w:t>your understanding of technology</w:t>
+            </w:r>
+            <w:r>
+              <w:rPr>
+                <w:rFonts w:eastAsia="Calibri"/>
+                <w:sz w:val="22"/>
+                <w:szCs w:val="22"/>
+              </w:rPr>
+              <w:t xml:space="preserve"> concepts and principles</w:t>
+            </w:r>
+            <w:r>
+              <w:rPr>
+                <w:rFonts w:eastAsia="Calibri"/>
+                <w:sz w:val="22"/>
+                <w:szCs w:val="22"/>
+              </w:rPr>
+              <w:t xml:space="preserve"> to a general audience</w:t>
+            </w:r>
+          </w:p>
+          <w:p>
+            <w:pPr>
+              <w:pStyle w:val="ListParagraph"/>
+              <w:numPr>
+                <w:ilvl w:val="0"/>
+                <w:numId w:val="6"/>
+              </w:numPr>
+              <w:rPr>
+                <w:rFonts w:eastAsia="Calibri"/>
+                <w:sz w:val="22"/>
+                <w:szCs w:val="22"/>
+              </w:rPr>
+            </w:pPr>
+            <w:r>
+              <w:rPr>
+                <w:rFonts w:eastAsia="Calibri"/>
+                <w:b/>
+                <w:bCs/>
+                <w:sz w:val="22"/>
+                <w:szCs w:val="22"/>
+              </w:rPr>
+              <w:t xml:space="preserve">your ability to communicate </w:t>
+            </w:r>
+            <w:r>
+              <w:rPr>
+                <w:rFonts w:eastAsia="Calibri"/>
+                <w:b/>
+                <w:bCs/>
+                <w:sz w:val="22"/>
+                <w:szCs w:val="22"/>
+              </w:rPr>
+              <w:t>your learning</w:t>
+            </w:r>
+            <w:r>
+              <w:rPr>
+                <w:rFonts w:eastAsia="Calibri"/>
+                <w:sz w:val="22"/>
+                <w:szCs w:val="22"/>
+              </w:rPr>
+              <w:t xml:space="preserve"> appropriately </w:t>
+            </w:r>
+            <w:r>
+              <w:rPr>
+                <w:rFonts w:eastAsia="Calibri"/>
+                <w:sz w:val="22"/>
+                <w:szCs w:val="22"/>
+              </w:rPr>
+              <w:t>to experts</w:t>
             </w:r>
           </w:p>
           <w:p>
@@ -2790,6 +3082,22 @@
             <w:pPr>
               <w:jc w:val="center"/>
               <w:rPr>
+                <w:sz w:val="22"/>
+                <w:szCs w:val="22"/>
+              </w:rPr>
+            </w:pPr>
+            <w:r>
+              <w:rPr>
+                <w:sz w:val="22"/>
+                <w:szCs w:val="22"/>
+              </w:rPr>
+              <w:t>4</w:t>
+            </w:r>
+          </w:p>
+          <w:p>
+            <w:pPr>
+              <w:jc w:val="center"/>
+              <w:rPr>
                 <w:color w:val="auto"/>
                 <w:kern w:val="0"/>
                 <w:sz w:val="22"/>
@@ -2846,6 +3154,22 @@
               <w:t>__/4</w:t>
             </w:r>
           </w:p>
+          <w:p>
+            <w:pPr>
+              <w:jc w:val="center"/>
+              <w:rPr>
+                <w:sz w:val="22"/>
+                <w:szCs w:val="22"/>
+              </w:rPr>
+            </w:pPr>
+            <w:r>
+              <w:rPr>
+                <w:sz w:val="22"/>
+                <w:szCs w:val="22"/>
+              </w:rPr>
+              <w:t>__/4</w:t>
+            </w:r>
+          </w:p>
         </w:tc>
         <w:tc>
           <w:tcPr>
@@ -2879,6 +3203,22 @@
                 <w:szCs w:val="22"/>
               </w:rPr>
               <w:br/>
+              <w:t>__/4</w:t>
+            </w:r>
+          </w:p>
+          <w:p>
+            <w:pPr>
+              <w:jc w:val="center"/>
+              <w:rPr>
+                <w:sz w:val="22"/>
+                <w:szCs w:val="22"/>
+              </w:rPr>
+            </w:pPr>
+            <w:r>
+              <w:rPr>
+                <w:sz w:val="22"/>
+                <w:szCs w:val="22"/>
+              </w:rPr>
               <w:t>__/4</w:t>
             </w:r>
           </w:p>
@@ -2913,23 +3253,14 @@
                 <w:sz w:val="22"/>
                 <w:szCs w:val="22"/>
               </w:rPr>
-              <w:t>A x1</w:t>
-            </w:r>
-          </w:p>
-          <w:p>
-            <w:pPr>
-              <w:jc w:val="center"/>
-              <w:rPr>
-                <w:sz w:val="22"/>
-                <w:szCs w:val="22"/>
-              </w:rPr>
-            </w:pPr>
-            <w:r>
-              <w:rPr>
-                <w:sz w:val="22"/>
-                <w:szCs w:val="22"/>
-              </w:rPr>
-              <w:t>T x 2</w:t>
+              <w:t>-</w:t>
+            </w:r>
+            <w:r>
+              <w:rPr>
+                <w:sz w:val="22"/>
+                <w:szCs w:val="22"/>
+              </w:rPr>
+              <w:t xml:space="preserve"> </w:t>
             </w:r>
           </w:p>
         </w:tc>
@@ -2963,51 +3294,7 @@
                 <w:sz w:val="22"/>
                 <w:szCs w:val="22"/>
               </w:rPr>
-              <w:t>A __/</w:t>
-            </w:r>
-            <w:r>
-              <w:rPr>
-                <w:sz w:val="22"/>
-                <w:szCs w:val="22"/>
-              </w:rPr>
-              <w:t xml:space="preserve"> 8</w:t>
-            </w:r>
-          </w:p>
-          <w:p>
-            <w:pPr>
-              <w:jc w:val="center"/>
-              <w:rPr>
-                <w:sz w:val="22"/>
-                <w:szCs w:val="22"/>
-              </w:rPr>
-            </w:pPr>
-            <w:r>
-              <w:rPr>
-                <w:sz w:val="22"/>
-                <w:szCs w:val="22"/>
-              </w:rPr>
-              <w:t>T _</w:t>
-            </w:r>
-            <w:r>
-              <w:rPr>
-                <w:sz w:val="22"/>
-                <w:szCs w:val="22"/>
-              </w:rPr>
-              <w:t>_</w:t>
-            </w:r>
-            <w:r>
-              <w:rPr>
-                <w:sz w:val="22"/>
-                <w:szCs w:val="22"/>
-              </w:rPr>
-              <w:t>/</w:t>
-            </w:r>
-            <w:r>
-              <w:rPr>
-                <w:sz w:val="22"/>
-                <w:szCs w:val="22"/>
-              </w:rPr>
-              <w:t>16</w:t>
+              <w:t>__/12</w:t>
             </w:r>
           </w:p>
         </w:tc>
@@ -3019,7 +3306,7 @@
         </w:trPr>
         <w:tc>
           <w:tcPr>
-            <w:tcW w:w="1321" w:type="dxa"/>
+            <w:tcW w:w="1323" w:type="dxa"/>
             <w:tcBorders>
               <w:top w:val="single" w:sz="8" w:space="0" w:color="000000"/>
               <w:left w:val="single" w:sz="8" w:space="0" w:color="000000"/>
@@ -3047,7 +3334,15 @@
                 <w:b/>
                 <w:bCs/>
               </w:rPr>
-              <w:t>Question 3</w:t>
+              <w:t xml:space="preserve">Question </w:t>
+            </w:r>
+            <w:r>
+              <w:rPr>
+                <w:rFonts w:eastAsia="Calibri"/>
+                <w:b/>
+                <w:bCs/>
+              </w:rPr>
+              <w:t>3</w:t>
             </w:r>
           </w:p>
         </w:tc>
@@ -3099,7 +3394,43 @@
                 <w:sz w:val="22"/>
                 <w:szCs w:val="22"/>
               </w:rPr>
-              <w:t>How has your understanding of Information Technology changed from the start of this assignment time until now?</w:t>
+              <w:t xml:space="preserve">How do hackers attack networks? Provide examples and document why it is important to understand why learners must study how to build and attack networks? </w:t>
+            </w:r>
+          </w:p>
+          <w:p>
+            <w:pPr>
+              <w:rPr>
+                <w:rFonts w:eastAsia="Calibri"/>
+                <w:sz w:val="22"/>
+                <w:szCs w:val="22"/>
+              </w:rPr>
+            </w:pPr>
+          </w:p>
+          <w:p>
+            <w:pPr>
+              <w:rPr>
+                <w:rFonts w:eastAsia="Calibri"/>
+                <w:sz w:val="22"/>
+                <w:szCs w:val="22"/>
+              </w:rPr>
+            </w:pPr>
+            <w:proofErr w:type="spellStart"/>
+            <w:r>
+              <w:rPr>
+                <w:rFonts w:eastAsia="Calibri"/>
+                <w:sz w:val="22"/>
+                <w:szCs w:val="22"/>
+              </w:rPr>
+              <w:t>Fooooo</w:t>
+            </w:r>
+            <w:proofErr w:type="spellEnd"/>
+            <w:r>
+              <w:rPr>
+                <w:rFonts w:eastAsia="Calibri"/>
+                <w:sz w:val="22"/>
+                <w:szCs w:val="22"/>
+              </w:rPr>
+              <w:t>!</w:t>
             </w:r>
           </w:p>
           <w:p>
@@ -3117,122 +3448,71 @@
                 <w:szCs w:val="22"/>
               </w:rPr>
               <w:br/>
-            </w:r>
-            <w:r>
-              <w:rPr>
-                <w:rFonts w:eastAsia="Calibri"/>
-                <w:sz w:val="22"/>
-                <w:szCs w:val="22"/>
-              </w:rPr>
-              <w:t xml:space="preserve">Evidence guides are a tool </w:t>
-            </w:r>
-            <w:r>
-              <w:rPr>
-                <w:rFonts w:eastAsia="Calibri"/>
-                <w:b/>
-                <w:bCs/>
-                <w:sz w:val="22"/>
-                <w:szCs w:val="22"/>
-              </w:rPr>
-              <w:t>you use to highlight your learning to the teacher</w:t>
-            </w:r>
-            <w:r>
-              <w:rPr>
-                <w:rFonts w:eastAsia="Calibri"/>
-                <w:sz w:val="22"/>
-                <w:szCs w:val="22"/>
-              </w:rPr>
-              <w:t>. Learning how to reflect on your learning during your assessments and identifying what parts of your work were high quality and what you could do to improve your work is an essential aspect of education.</w:t>
-            </w:r>
-          </w:p>
-          <w:p>
-            <w:pPr>
-              <w:rPr>
-                <w:rFonts w:eastAsia="Calibri"/>
-                <w:sz w:val="22"/>
-                <w:szCs w:val="22"/>
-              </w:rPr>
-            </w:pPr>
-          </w:p>
-          <w:p>
-            <w:pPr>
-              <w:rPr>
-                <w:rFonts w:eastAsia="Calibri"/>
-                <w:sz w:val="22"/>
-                <w:szCs w:val="22"/>
-              </w:rPr>
-            </w:pPr>
-            <w:r>
-              <w:rPr>
-                <w:rFonts w:eastAsia="Calibri"/>
-                <w:sz w:val="22"/>
-                <w:szCs w:val="22"/>
-              </w:rPr>
-              <w:t xml:space="preserve">You will present your </w:t>
-            </w:r>
-            <w:r>
-              <w:rPr>
-                <w:rFonts w:eastAsia="Calibri"/>
-                <w:b/>
-                <w:bCs/>
-                <w:sz w:val="22"/>
-                <w:szCs w:val="22"/>
-              </w:rPr>
-              <w:t>evidence guide within a PowerPoint document</w:t>
-            </w:r>
-            <w:r>
-              <w:rPr>
-                <w:rFonts w:eastAsia="Calibri"/>
-                <w:sz w:val="22"/>
-                <w:szCs w:val="22"/>
-              </w:rPr>
-              <w:t xml:space="preserve">. Your response can be </w:t>
-            </w:r>
-            <w:r>
-              <w:rPr>
-                <w:rFonts w:eastAsia="Calibri"/>
-                <w:b/>
-                <w:bCs/>
-                <w:sz w:val="22"/>
-                <w:szCs w:val="22"/>
-              </w:rPr>
-              <w:t>no more than 3 slides</w:t>
-            </w:r>
-            <w:r>
-              <w:rPr>
-                <w:rFonts w:eastAsia="Calibri"/>
-                <w:sz w:val="22"/>
-                <w:szCs w:val="22"/>
-              </w:rPr>
-              <w:t xml:space="preserve"> </w:t>
-            </w:r>
-            <w:r>
-              <w:rPr>
-                <w:rFonts w:eastAsia="Calibri"/>
-                <w:b/>
-                <w:bCs/>
-                <w:sz w:val="22"/>
-                <w:szCs w:val="22"/>
-              </w:rPr>
-              <w:t xml:space="preserve">following the style guide </w:t>
-            </w:r>
-            <w:r>
-              <w:rPr>
-                <w:rFonts w:eastAsia="Calibri"/>
-                <w:sz w:val="22"/>
-                <w:szCs w:val="22"/>
-              </w:rPr>
-              <w:t xml:space="preserve">for PowerPoint documents. </w:t>
-            </w:r>
-          </w:p>
-          <w:p>
-            <w:pPr>
-              <w:rPr>
-                <w:rFonts w:eastAsia="Calibri"/>
-                <w:sz w:val="22"/>
-                <w:szCs w:val="22"/>
-              </w:rPr>
-            </w:pPr>
+              <w:t>Showcases</w:t>
+            </w:r>
+            <w:r>
+              <w:rPr>
+                <w:rFonts w:eastAsia="Calibri"/>
+                <w:sz w:val="22"/>
+                <w:szCs w:val="22"/>
+              </w:rPr>
+              <w:t xml:space="preserve"> are a tool </w:t>
+            </w:r>
+            <w:r>
+              <w:rPr>
+                <w:rFonts w:eastAsia="Calibri"/>
+                <w:b/>
+                <w:bCs/>
+                <w:sz w:val="22"/>
+                <w:szCs w:val="22"/>
+              </w:rPr>
+              <w:t xml:space="preserve">you use to highlight </w:t>
+            </w:r>
+            <w:r>
+              <w:rPr>
+                <w:rFonts w:eastAsia="Calibri"/>
+                <w:b/>
+                <w:bCs/>
+                <w:sz w:val="22"/>
+                <w:szCs w:val="22"/>
+              </w:rPr>
+              <w:lastRenderedPageBreak/>
+              <w:t>your learning to</w:t>
+            </w:r>
+            <w:r>
+              <w:rPr>
+                <w:rFonts w:eastAsia="Calibri"/>
+                <w:b/>
+                <w:bCs/>
+                <w:sz w:val="22"/>
+                <w:szCs w:val="22"/>
+              </w:rPr>
+              <w:t xml:space="preserve"> different audiences</w:t>
+            </w:r>
+            <w:r>
+              <w:rPr>
+                <w:rFonts w:eastAsia="Calibri"/>
+                <w:sz w:val="22"/>
+                <w:szCs w:val="22"/>
+              </w:rPr>
+              <w:t xml:space="preserve">. Learning how to reflect on </w:t>
+            </w:r>
+            <w:r>
+              <w:rPr>
+                <w:rFonts w:eastAsia="Calibri"/>
+                <w:sz w:val="22"/>
+                <w:szCs w:val="22"/>
+              </w:rPr>
+              <w:t>what you learnt</w:t>
+            </w:r>
+            <w:r>
+              <w:rPr>
+                <w:rFonts w:eastAsia="Calibri"/>
+                <w:sz w:val="22"/>
+                <w:szCs w:val="22"/>
+              </w:rPr>
+              <w:t xml:space="preserve"> during your assessments and identifying what parts of your work were high quality and what you could do to improve your work is an essential aspect of education.</w:t>
+            </w:r>
           </w:p>
           <w:p>
             <w:pPr>
@@ -3285,18 +3565,7 @@
                 <w:sz w:val="22"/>
                 <w:szCs w:val="22"/>
               </w:rPr>
-              <w:t xml:space="preserve">how </w:t>
-            </w:r>
-            <w:r>
-              <w:rPr>
-                <w:rFonts w:eastAsia="Calibri"/>
-                <w:b/>
-                <w:bCs/>
-                <w:sz w:val="22"/>
-                <w:szCs w:val="22"/>
-              </w:rPr>
-              <w:lastRenderedPageBreak/>
-              <w:t>and when you synthesised new understanding</w:t>
+              <w:t>how and when you synthesised new understanding</w:t>
             </w:r>
             <w:r>
               <w:rPr>
@@ -3314,33 +3583,51 @@
                 <w:sz w:val="22"/>
                 <w:szCs w:val="22"/>
               </w:rPr>
-              <w:t>assess your work</w:t>
-            </w:r>
-          </w:p>
-          <w:p>
-            <w:pPr>
-              <w:rPr>
-                <w:rFonts w:eastAsia="Calibri"/>
-                <w:sz w:val="22"/>
-                <w:szCs w:val="22"/>
-              </w:rPr>
-            </w:pPr>
-          </w:p>
-          <w:p>
-            <w:pPr>
-              <w:rPr>
-                <w:rFonts w:eastAsia="Calibri"/>
-                <w:sz w:val="22"/>
-                <w:szCs w:val="22"/>
-              </w:rPr>
-            </w:pPr>
-            <w:r>
-              <w:rPr>
-                <w:rFonts w:eastAsia="Calibri"/>
-                <w:sz w:val="22"/>
-                <w:szCs w:val="22"/>
-              </w:rPr>
-              <w:t>Each of your questions will be marked against the following aspects of your ability to:</w:t>
+              <w:t>reflect upon</w:t>
+            </w:r>
+            <w:r>
+              <w:rPr>
+                <w:rFonts w:eastAsia="Calibri"/>
+                <w:b/>
+                <w:bCs/>
+                <w:sz w:val="22"/>
+                <w:szCs w:val="22"/>
+              </w:rPr>
+              <w:t xml:space="preserve"> your work</w:t>
+            </w:r>
+          </w:p>
+          <w:p>
+            <w:pPr>
+              <w:rPr>
+                <w:rFonts w:eastAsia="Calibri"/>
+                <w:sz w:val="22"/>
+                <w:szCs w:val="22"/>
+              </w:rPr>
+            </w:pPr>
+          </w:p>
+          <w:p>
+            <w:pPr>
+              <w:rPr>
+                <w:rFonts w:eastAsia="Calibri"/>
+                <w:sz w:val="22"/>
+                <w:szCs w:val="22"/>
+              </w:rPr>
+            </w:pPr>
+            <w:r>
+              <w:rPr>
+                <w:rFonts w:eastAsia="Calibri"/>
+                <w:sz w:val="22"/>
+                <w:szCs w:val="22"/>
+              </w:rPr>
+              <w:t>This</w:t>
+            </w:r>
+            <w:r>
+              <w:rPr>
+                <w:rFonts w:eastAsia="Calibri"/>
+                <w:sz w:val="22"/>
+                <w:szCs w:val="22"/>
+              </w:rPr>
+              <w:t xml:space="preserve"> question will be marked against the following aspects of your ability to:</w:t>
             </w:r>
           </w:p>
           <w:p>
@@ -3362,25 +3649,25 @@
                 <w:sz w:val="22"/>
                 <w:szCs w:val="22"/>
               </w:rPr>
-              <w:t xml:space="preserve">express </w:t>
-            </w:r>
-            <w:r>
-              <w:rPr>
-                <w:rFonts w:eastAsia="Calibri"/>
-                <w:b/>
-                <w:bCs/>
-                <w:sz w:val="22"/>
-                <w:szCs w:val="22"/>
-              </w:rPr>
-              <w:t>your understanding of technology</w:t>
-            </w:r>
-            <w:r>
-              <w:rPr>
-                <w:rFonts w:eastAsia="Calibri"/>
-                <w:sz w:val="22"/>
-                <w:szCs w:val="22"/>
-              </w:rPr>
-              <w:t xml:space="preserve"> concepts and principles</w:t>
+              <w:t xml:space="preserve">To </w:t>
+            </w:r>
+            <w:r>
+              <w:rPr>
+                <w:rFonts w:eastAsia="Calibri"/>
+                <w:b/>
+                <w:bCs/>
+                <w:sz w:val="22"/>
+                <w:szCs w:val="22"/>
+              </w:rPr>
+              <w:t>summarise your understanding of technology</w:t>
+            </w:r>
+            <w:r>
+              <w:rPr>
+                <w:rFonts w:eastAsia="Calibri"/>
+                <w:sz w:val="22"/>
+                <w:szCs w:val="22"/>
+              </w:rPr>
+              <w:t xml:space="preserve"> concepts and principles to a general audience</w:t>
             </w:r>
           </w:p>
           <w:p>
@@ -3399,20 +3686,86 @@
             <w:r>
               <w:rPr>
                 <w:rFonts w:eastAsia="Calibri"/>
-                <w:b/>
-                <w:bCs/>
-                <w:sz w:val="22"/>
-                <w:szCs w:val="22"/>
-              </w:rPr>
-              <w:t>your ability to communicate ideas</w:t>
-            </w:r>
-            <w:r>
-              <w:rPr>
-                <w:rFonts w:eastAsia="Calibri"/>
-                <w:sz w:val="22"/>
-                <w:szCs w:val="22"/>
-              </w:rPr>
-              <w:t xml:space="preserve"> appropriately in the selected medium</w:t>
+                <w:sz w:val="22"/>
+                <w:szCs w:val="22"/>
+              </w:rPr>
+              <w:t xml:space="preserve">express </w:t>
+            </w:r>
+            <w:r>
+              <w:rPr>
+                <w:rFonts w:eastAsia="Calibri"/>
+                <w:b/>
+                <w:bCs/>
+                <w:sz w:val="22"/>
+                <w:szCs w:val="22"/>
+              </w:rPr>
+              <w:t>your understanding of technology</w:t>
+            </w:r>
+            <w:r>
+              <w:rPr>
+                <w:rFonts w:eastAsia="Calibri"/>
+                <w:sz w:val="22"/>
+                <w:szCs w:val="22"/>
+              </w:rPr>
+              <w:t xml:space="preserve"> concepts and principles</w:t>
+            </w:r>
+            <w:r>
+              <w:rPr>
+                <w:rFonts w:eastAsia="Calibri"/>
+                <w:sz w:val="22"/>
+                <w:szCs w:val="22"/>
+              </w:rPr>
+              <w:t xml:space="preserve"> to a general audience</w:t>
+            </w:r>
+          </w:p>
+          <w:p>
+            <w:pPr>
+              <w:pStyle w:val="ListParagraph"/>
+              <w:numPr>
+                <w:ilvl w:val="0"/>
+                <w:numId w:val="6"/>
+              </w:numPr>
+              <w:rPr>
+                <w:rFonts w:eastAsia="Calibri"/>
+                <w:sz w:val="22"/>
+                <w:szCs w:val="22"/>
+              </w:rPr>
+            </w:pPr>
+            <w:r>
+              <w:rPr>
+                <w:rFonts w:eastAsia="Calibri"/>
+                <w:b/>
+                <w:bCs/>
+                <w:sz w:val="22"/>
+                <w:szCs w:val="22"/>
+              </w:rPr>
+              <w:t xml:space="preserve">your ability to communicate </w:t>
+            </w:r>
+            <w:r>
+              <w:rPr>
+                <w:rFonts w:eastAsia="Calibri"/>
+                <w:b/>
+                <w:bCs/>
+                <w:sz w:val="22"/>
+                <w:szCs w:val="22"/>
+              </w:rPr>
+              <w:t>your learning</w:t>
+            </w:r>
+            <w:r>
+              <w:rPr>
+                <w:rFonts w:eastAsia="Calibri"/>
+                <w:sz w:val="22"/>
+                <w:szCs w:val="22"/>
+              </w:rPr>
+              <w:t xml:space="preserve"> appropriately </w:t>
+            </w:r>
+            <w:r>
+              <w:rPr>
+                <w:rFonts w:eastAsia="Calibri"/>
+                <w:sz w:val="22"/>
+                <w:szCs w:val="22"/>
+              </w:rPr>
+              <w:t>to experts</w:t>
             </w:r>
           </w:p>
           <w:p>
@@ -3587,6 +3940,22 @@
             <w:pPr>
               <w:jc w:val="center"/>
               <w:rPr>
+                <w:sz w:val="22"/>
+                <w:szCs w:val="22"/>
+              </w:rPr>
+            </w:pPr>
+            <w:r>
+              <w:rPr>
+                <w:sz w:val="22"/>
+                <w:szCs w:val="22"/>
+              </w:rPr>
+              <w:t>4</w:t>
+            </w:r>
+          </w:p>
+          <w:p>
+            <w:pPr>
+              <w:jc w:val="center"/>
+              <w:rPr>
                 <w:rFonts w:eastAsia="Calibri"/>
                 <w:sz w:val="22"/>
                 <w:szCs w:val="22"/>
@@ -3642,6 +4011,22 @@
               <w:t>__/4</w:t>
             </w:r>
           </w:p>
+          <w:p>
+            <w:pPr>
+              <w:jc w:val="center"/>
+              <w:rPr>
+                <w:sz w:val="22"/>
+                <w:szCs w:val="22"/>
+              </w:rPr>
+            </w:pPr>
+            <w:r>
+              <w:rPr>
+                <w:sz w:val="22"/>
+                <w:szCs w:val="22"/>
+              </w:rPr>
+              <w:t>__/4</w:t>
+            </w:r>
+          </w:p>
         </w:tc>
         <w:tc>
           <w:tcPr>
@@ -3675,6 +4060,22 @@
                 <w:szCs w:val="22"/>
               </w:rPr>
               <w:br/>
+              <w:t>__/4</w:t>
+            </w:r>
+          </w:p>
+          <w:p>
+            <w:pPr>
+              <w:jc w:val="center"/>
+              <w:rPr>
+                <w:sz w:val="22"/>
+                <w:szCs w:val="22"/>
+              </w:rPr>
+            </w:pPr>
+            <w:r>
+              <w:rPr>
+                <w:sz w:val="22"/>
+                <w:szCs w:val="22"/>
+              </w:rPr>
               <w:t>__/4</w:t>
             </w:r>
           </w:p>
@@ -3709,23 +4110,14 @@
                 <w:sz w:val="22"/>
                 <w:szCs w:val="22"/>
               </w:rPr>
-              <w:t>A x1</w:t>
-            </w:r>
-          </w:p>
-          <w:p>
-            <w:pPr>
-              <w:jc w:val="center"/>
-              <w:rPr>
-                <w:sz w:val="22"/>
-                <w:szCs w:val="22"/>
-              </w:rPr>
-            </w:pPr>
-            <w:r>
-              <w:rPr>
-                <w:sz w:val="22"/>
-                <w:szCs w:val="22"/>
-              </w:rPr>
-              <w:t>T x 2</w:t>
+              <w:t>-</w:t>
+            </w:r>
+            <w:r>
+              <w:rPr>
+                <w:sz w:val="22"/>
+                <w:szCs w:val="22"/>
+              </w:rPr>
+              <w:t xml:space="preserve"> </w:t>
             </w:r>
           </w:p>
         </w:tc>
@@ -3759,51 +4151,7 @@
                 <w:sz w:val="22"/>
                 <w:szCs w:val="22"/>
               </w:rPr>
-              <w:t>A __/</w:t>
-            </w:r>
-            <w:r>
-              <w:rPr>
-                <w:sz w:val="22"/>
-                <w:szCs w:val="22"/>
-              </w:rPr>
-              <w:t xml:space="preserve"> 8</w:t>
-            </w:r>
-          </w:p>
-          <w:p>
-            <w:pPr>
-              <w:jc w:val="center"/>
-              <w:rPr>
-                <w:sz w:val="22"/>
-                <w:szCs w:val="22"/>
-              </w:rPr>
-            </w:pPr>
-            <w:r>
-              <w:rPr>
-                <w:sz w:val="22"/>
-                <w:szCs w:val="22"/>
-              </w:rPr>
-              <w:t>T _</w:t>
-            </w:r>
-            <w:r>
-              <w:rPr>
-                <w:sz w:val="22"/>
-                <w:szCs w:val="22"/>
-              </w:rPr>
-              <w:t>_</w:t>
-            </w:r>
-            <w:r>
-              <w:rPr>
-                <w:sz w:val="22"/>
-                <w:szCs w:val="22"/>
-              </w:rPr>
-              <w:t>/</w:t>
-            </w:r>
-            <w:r>
-              <w:rPr>
-                <w:sz w:val="22"/>
-                <w:szCs w:val="22"/>
-              </w:rPr>
-              <w:t>16</w:t>
+              <w:t>__/12</w:t>
             </w:r>
           </w:p>
         </w:tc>
@@ -3815,7 +4163,7 @@
         </w:trPr>
         <w:tc>
           <w:tcPr>
-            <w:tcW w:w="1321" w:type="dxa"/>
+            <w:tcW w:w="1323" w:type="dxa"/>
             <w:tcBorders>
               <w:top w:val="single" w:sz="8" w:space="0" w:color="000000"/>
               <w:left w:val="single" w:sz="8" w:space="0" w:color="000000"/>
@@ -3987,7 +4335,7 @@
         </w:trPr>
         <w:tc>
           <w:tcPr>
-            <w:tcW w:w="1321" w:type="dxa"/>
+            <w:tcW w:w="1323" w:type="dxa"/>
             <w:tcBorders>
               <w:top w:val="single" w:sz="8" w:space="0" w:color="000000"/>
               <w:left w:val="single" w:sz="8" w:space="0" w:color="000000"/>
@@ -4057,6 +4405,7 @@
                 <w:b/>
                 <w:bCs/>
               </w:rPr>
+              <w:lastRenderedPageBreak/>
               <w:t xml:space="preserve">The reader is not confused as to the content in any given section </w:t>
             </w:r>
             <w:r>
@@ -4090,6 +4439,7 @@
               </w:rPr>
             </w:pPr>
             <w:r>
+              <w:lastRenderedPageBreak/>
               <w:t>4</w:t>
             </w:r>
           </w:p>
@@ -4214,7 +4564,7 @@
         </w:trPr>
         <w:tc>
           <w:tcPr>
-            <w:tcW w:w="1321" w:type="dxa"/>
+            <w:tcW w:w="1323" w:type="dxa"/>
             <w:tcBorders>
               <w:top w:val="single" w:sz="8" w:space="0" w:color="000000"/>
               <w:left w:val="single" w:sz="8" w:space="0" w:color="000000"/>
@@ -4459,7 +4809,7 @@
         </w:trPr>
         <w:tc>
           <w:tcPr>
-            <w:tcW w:w="1321" w:type="dxa"/>
+            <w:tcW w:w="1323" w:type="dxa"/>
             <w:tcBorders>
               <w:top w:val="single" w:sz="8" w:space="0" w:color="000000"/>
               <w:left w:val="single" w:sz="8" w:space="0" w:color="000000"/>
@@ -4595,7 +4945,7 @@
         </w:trPr>
         <w:tc>
           <w:tcPr>
-            <w:tcW w:w="1321" w:type="dxa"/>
+            <w:tcW w:w="1323" w:type="dxa"/>
             <w:tcBorders>
               <w:top w:val="single" w:sz="8" w:space="0" w:color="000000"/>
               <w:left w:val="single" w:sz="8" w:space="0" w:color="000000"/>
@@ -5492,6 +5842,118 @@
     </w:lvl>
   </w:abstractNum>
   <w:abstractNum w:abstractNumId="6" w15:restartNumberingAfterBreak="0">
+    <w:nsid w:val="2C4B7629"/>
+    <w:multiLevelType w:val="hybridMultilevel"/>
+    <w:tmpl w:val="1F267D1A"/>
+    <w:lvl w:ilvl="0" w:tplc="F40E3F48">
+      <w:numFmt w:val="bullet"/>
+      <w:lvlText w:val=""/>
+      <w:lvlJc w:val="left"/>
+      <w:pPr>
+        <w:ind w:left="720" w:hanging="360"/>
+      </w:pPr>
+      <w:rPr>
+        <w:rFonts w:ascii="Symbol" w:eastAsia="Times New Roman" w:hAnsi="Symbol" w:cs="Calibri" w:hint="default"/>
+      </w:rPr>
+    </w:lvl>
+    <w:lvl w:ilvl="1" w:tplc="0C090003" w:tentative="1">
+      <w:start w:val="1"/>
+      <w:numFmt w:val="bullet"/>
+      <w:lvlText w:val="o"/>
+      <w:lvlJc w:val="left"/>
+      <w:pPr>
+        <w:ind w:left="1440" w:hanging="360"/>
+      </w:pPr>
+      <w:rPr>
+        <w:rFonts w:ascii="Courier New" w:hAnsi="Courier New" w:cs="Courier New" w:hint="default"/>
+      </w:rPr>
+    </w:lvl>
+    <w:lvl w:ilvl="2" w:tplc="0C090005" w:tentative="1">
+      <w:start w:val="1"/>
+      <w:numFmt w:val="bullet"/>
+      <w:lvlText w:val=""/>
+      <w:lvlJc w:val="left"/>
+      <w:pPr>
+        <w:ind w:left="2160" w:hanging="360"/>
+      </w:pPr>
+      <w:rPr>
+        <w:rFonts w:ascii="Wingdings" w:hAnsi="Wingdings" w:hint="default"/>
+      </w:rPr>
+    </w:lvl>
+    <w:lvl w:ilvl="3" w:tplc="0C090001" w:tentative="1">
+      <w:start w:val="1"/>
+      <w:numFmt w:val="bullet"/>
+      <w:lvlText w:val=""/>
+      <w:lvlJc w:val="left"/>
+      <w:pPr>
+        <w:ind w:left="2880" w:hanging="360"/>
+      </w:pPr>
+      <w:rPr>
+        <w:rFonts w:ascii="Symbol" w:hAnsi="Symbol" w:hint="default"/>
+      </w:rPr>
+    </w:lvl>
+    <w:lvl w:ilvl="4" w:tplc="0C090003" w:tentative="1">
+      <w:start w:val="1"/>
+      <w:numFmt w:val="bullet"/>
+      <w:lvlText w:val="o"/>
+      <w:lvlJc w:val="left"/>
+      <w:pPr>
+        <w:ind w:left="3600" w:hanging="360"/>
+      </w:pPr>
+      <w:rPr>
+        <w:rFonts w:ascii="Courier New" w:hAnsi="Courier New" w:cs="Courier New" w:hint="default"/>
+      </w:rPr>
+    </w:lvl>
+    <w:lvl w:ilvl="5" w:tplc="0C090005" w:tentative="1">
+      <w:start w:val="1"/>
+      <w:numFmt w:val="bullet"/>
+      <w:lvlText w:val=""/>
+      <w:lvlJc w:val="left"/>
+      <w:pPr>
+        <w:ind w:left="4320" w:hanging="360"/>
+      </w:pPr>
+      <w:rPr>
+        <w:rFonts w:ascii="Wingdings" w:hAnsi="Wingdings" w:hint="default"/>
+      </w:rPr>
+    </w:lvl>
+    <w:lvl w:ilvl="6" w:tplc="0C090001" w:tentative="1">
+      <w:start w:val="1"/>
+      <w:numFmt w:val="bullet"/>
+      <w:lvlText w:val=""/>
+      <w:lvlJc w:val="left"/>
+      <w:pPr>
+        <w:ind w:left="5040" w:hanging="360"/>
+      </w:pPr>
+      <w:rPr>
+        <w:rFonts w:ascii="Symbol" w:hAnsi="Symbol" w:hint="default"/>
+      </w:rPr>
+    </w:lvl>
+    <w:lvl w:ilvl="7" w:tplc="0C090003" w:tentative="1">
+      <w:start w:val="1"/>
+      <w:numFmt w:val="bullet"/>
+      <w:lvlText w:val="o"/>
+      <w:lvlJc w:val="left"/>
+      <w:pPr>
+        <w:ind w:left="5760" w:hanging="360"/>
+      </w:pPr>
+      <w:rPr>
+        <w:rFonts w:ascii="Courier New" w:hAnsi="Courier New" w:cs="Courier New" w:hint="default"/>
+      </w:rPr>
+    </w:lvl>
+    <w:lvl w:ilvl="8" w:tplc="0C090005" w:tentative="1">
+      <w:start w:val="1"/>
+      <w:numFmt w:val="bullet"/>
+      <w:lvlText w:val=""/>
+      <w:lvlJc w:val="left"/>
+      <w:pPr>
+        <w:ind w:left="6480" w:hanging="360"/>
+      </w:pPr>
+      <w:rPr>
+        <w:rFonts w:ascii="Wingdings" w:hAnsi="Wingdings" w:hint="default"/>
+      </w:rPr>
+    </w:lvl>
+  </w:abstractNum>
+  <w:abstractNum w:abstractNumId="7" w15:restartNumberingAfterBreak="0">
     <w:nsid w:val="32D30173"/>
     <w:multiLevelType w:val="hybridMultilevel"/>
     <w:tmpl w:val="FC7003F6"/>
@@ -5603,7 +6065,7 @@
       </w:rPr>
     </w:lvl>
   </w:abstractNum>
-  <w:abstractNum w:abstractNumId="7" w15:restartNumberingAfterBreak="0">
+  <w:abstractNum w:abstractNumId="8" w15:restartNumberingAfterBreak="0">
     <w:nsid w:val="42E751B8"/>
     <w:multiLevelType w:val="hybridMultilevel"/>
     <w:tmpl w:val="BF664856"/>
@@ -5716,7 +6178,7 @@
       </w:rPr>
     </w:lvl>
   </w:abstractNum>
-  <w:abstractNum w:abstractNumId="8" w15:restartNumberingAfterBreak="0">
+  <w:abstractNum w:abstractNumId="9" w15:restartNumberingAfterBreak="0">
     <w:nsid w:val="6AD719DD"/>
     <w:multiLevelType w:val="multilevel"/>
     <w:tmpl w:val="C51C6658"/>
@@ -5865,7 +6327,7 @@
       </w:rPr>
     </w:lvl>
   </w:abstractNum>
-  <w:abstractNum w:abstractNumId="9" w15:restartNumberingAfterBreak="0">
+  <w:abstractNum w:abstractNumId="10" w15:restartNumberingAfterBreak="0">
     <w:nsid w:val="6D5A6404"/>
     <w:multiLevelType w:val="hybridMultilevel"/>
     <w:tmpl w:val="026669E6"/>
@@ -5982,7 +6444,7 @@
     <w:abstractNumId w:val="0"/>
   </w:num>
   <w:num w:numId="2" w16cid:durableId="1990864937">
-    <w:abstractNumId w:val="8"/>
+    <w:abstractNumId w:val="9"/>
   </w:num>
   <w:num w:numId="3" w16cid:durableId="1544245104">
     <w:abstractNumId w:val="1"/>
@@ -5997,15 +6459,18 @@
     <w:abstractNumId w:val="2"/>
   </w:num>
   <w:num w:numId="7" w16cid:durableId="131291700">
-    <w:abstractNumId w:val="7"/>
+    <w:abstractNumId w:val="8"/>
   </w:num>
   <w:num w:numId="8" w16cid:durableId="1935476388">
-    <w:abstractNumId w:val="9"/>
+    <w:abstractNumId w:val="10"/>
   </w:num>
   <w:num w:numId="9" w16cid:durableId="418410589">
     <w:abstractNumId w:val="3"/>
   </w:num>
   <w:num w:numId="10" w16cid:durableId="555894000">
+    <w:abstractNumId w:val="7"/>
+  </w:num>
+  <w:num w:numId="11" w16cid:durableId="1335300309">
     <w:abstractNumId w:val="6"/>
   </w:num>
 </w:numbering>

</xml_diff>